<commit_message>
Fix date typo in CV
</commit_message>
<xml_diff>
--- a/www/files/Kristabel_Hilton_CV_anon.docx
+++ b/www/files/Kristabel_Hilton_CV_anon.docx
@@ -376,28 +376,7 @@
           <w:rFonts w:ascii="Aptos" w:hAnsi="Aptos"/>
           <w:sz w:val="24"/>
         </w:rPr>
-        <w:t xml:space="preserve">Varying levels of </w:t>
-      </w:r>
-      <w:r>
-        <w:rPr>
-          <w:rFonts w:ascii="Aptos" w:hAnsi="Aptos"/>
-          <w:sz w:val="24"/>
-        </w:rPr>
-        <w:t xml:space="preserve">technical </w:t>
-      </w:r>
-      <w:r>
-        <w:rPr>
-          <w:rFonts w:ascii="Aptos" w:hAnsi="Aptos"/>
-          <w:sz w:val="24"/>
-        </w:rPr>
-        <w:t xml:space="preserve">experience </w:t>
-      </w:r>
-      <w:r>
-        <w:rPr>
-          <w:rFonts w:ascii="Aptos" w:hAnsi="Aptos"/>
-          <w:sz w:val="24"/>
-        </w:rPr>
-        <w:t xml:space="preserve">and theoretical </w:t>
+        <w:t xml:space="preserve">Varying levels of technical experience and theoretical </w:t>
       </w:r>
       <w:r>
         <w:rPr>
@@ -411,56 +390,7 @@
           <w:rFonts w:ascii="Aptos" w:hAnsi="Aptos"/>
           <w:sz w:val="24"/>
         </w:rPr>
-        <w:t xml:space="preserve"> </w:t>
-      </w:r>
-      <w:r>
-        <w:rPr>
-          <w:rFonts w:ascii="Aptos" w:hAnsi="Aptos"/>
-          <w:sz w:val="24"/>
-        </w:rPr>
-        <w:t>w</w:t>
-      </w:r>
-      <w:r>
-        <w:rPr>
-          <w:rFonts w:ascii="Aptos" w:hAnsi="Aptos"/>
-          <w:sz w:val="24"/>
-        </w:rPr>
-        <w:t>ere</w:t>
-      </w:r>
-      <w:r>
-        <w:rPr>
-          <w:rFonts w:ascii="Aptos" w:hAnsi="Aptos"/>
-          <w:sz w:val="24"/>
-        </w:rPr>
-        <w:t xml:space="preserve"> gained during my education</w:t>
-      </w:r>
-      <w:r>
-        <w:rPr>
-          <w:rFonts w:ascii="Aptos" w:hAnsi="Aptos"/>
-          <w:sz w:val="24"/>
-        </w:rPr>
-        <w:t xml:space="preserve">, previous </w:t>
-      </w:r>
-      <w:r>
-        <w:rPr>
-          <w:rFonts w:ascii="Aptos" w:hAnsi="Aptos"/>
-          <w:sz w:val="24"/>
-        </w:rPr>
-        <w:t>employment</w:t>
-      </w:r>
-      <w:r>
-        <w:rPr>
-          <w:rFonts w:ascii="Aptos" w:hAnsi="Aptos"/>
-          <w:sz w:val="24"/>
-        </w:rPr>
-        <w:t>, and personal projects</w:t>
-      </w:r>
-      <w:r>
-        <w:rPr>
-          <w:rFonts w:ascii="Aptos" w:hAnsi="Aptos"/>
-          <w:sz w:val="24"/>
-        </w:rPr>
-        <w:t xml:space="preserve">.  A fundamental </w:t>
+        <w:t xml:space="preserve"> were gained during my education, previous employment, and personal projects.  A fundamental </w:t>
       </w:r>
       <w:r>
         <w:rPr>
@@ -687,21 +617,12 @@
         </w:rPr>
         <w:t xml:space="preserve">inc. </w:t>
       </w:r>
-      <w:proofErr w:type="spellStart"/>
-      <w:r>
-        <w:rPr>
-          <w:rFonts w:ascii="Aptos" w:hAnsi="Aptos"/>
-          <w:sz w:val="24"/>
-        </w:rPr>
-        <w:t>Netbeans</w:t>
-      </w:r>
-      <w:proofErr w:type="spellEnd"/>
-      <w:r>
-        <w:rPr>
-          <w:rFonts w:ascii="Aptos" w:hAnsi="Aptos"/>
-          <w:sz w:val="24"/>
-        </w:rPr>
-        <w:t xml:space="preserve"> IDE)</w:t>
+      <w:r>
+        <w:rPr>
+          <w:rFonts w:ascii="Aptos" w:hAnsi="Aptos"/>
+          <w:sz w:val="24"/>
+        </w:rPr>
+        <w:t>Netbeans IDE)</w:t>
       </w:r>
     </w:p>
     <w:p>
@@ -892,7 +813,6 @@
           <w:sz w:val="24"/>
         </w:rPr>
       </w:pPr>
-      <w:proofErr w:type="spellStart"/>
       <w:r>
         <w:rPr>
           <w:rFonts w:ascii="Aptos" w:hAnsi="Aptos"/>
@@ -900,7 +820,6 @@
         </w:rPr>
         <w:t>JQuery</w:t>
       </w:r>
-      <w:proofErr w:type="spellEnd"/>
     </w:p>
     <w:p>
       <w:pPr>
@@ -1343,49 +1262,8 @@
           <w:rFonts w:ascii="Aptos" w:hAnsi="Aptos"/>
           <w:sz w:val="24"/>
         </w:rPr>
-        <w:t xml:space="preserve">inc. </w:t>
-      </w:r>
-      <w:proofErr w:type="spellStart"/>
-      <w:r>
-        <w:rPr>
-          <w:rFonts w:ascii="Aptos" w:hAnsi="Aptos"/>
-          <w:sz w:val="24"/>
-        </w:rPr>
-        <w:t>Keras</w:t>
-      </w:r>
-      <w:proofErr w:type="spellEnd"/>
-      <w:r>
-        <w:rPr>
-          <w:rFonts w:ascii="Aptos" w:hAnsi="Aptos"/>
-          <w:sz w:val="24"/>
-        </w:rPr>
-        <w:t xml:space="preserve"> </w:t>
-      </w:r>
-      <w:proofErr w:type="spellStart"/>
-      <w:r>
-        <w:rPr>
-          <w:rFonts w:ascii="Aptos" w:hAnsi="Aptos"/>
-          <w:sz w:val="24"/>
-        </w:rPr>
-        <w:t>Tensorflow</w:t>
-      </w:r>
-      <w:proofErr w:type="spellEnd"/>
-      <w:r>
-        <w:rPr>
-          <w:rFonts w:ascii="Aptos" w:hAnsi="Aptos"/>
-          <w:sz w:val="24"/>
-        </w:rPr>
-        <w:t xml:space="preserve"> and </w:t>
-      </w:r>
-      <w:proofErr w:type="spellStart"/>
-      <w:r>
-        <w:rPr>
-          <w:rFonts w:ascii="Aptos" w:hAnsi="Aptos"/>
-          <w:sz w:val="24"/>
-        </w:rPr>
-        <w:t>Jupyter</w:t>
-      </w:r>
-      <w:proofErr w:type="spellEnd"/>
+        <w:t>inc. Keras Tensorflow and Jupyter</w:t>
+      </w:r>
       <w:r>
         <w:rPr>
           <w:rFonts w:ascii="Aptos" w:hAnsi="Aptos"/>
@@ -2515,7 +2393,27 @@
           <w:color w:val="000000" w:themeColor="text1"/>
           <w:sz w:val="24"/>
         </w:rPr>
-        <w:t>Festive Colleague, Tesco (11/2023-12/2024)</w:t>
+        <w:t>Festive Colleague, Tesco (11/2023-12/202</w:t>
+      </w:r>
+      <w:r>
+        <w:rPr>
+          <w:rFonts w:ascii="Aptos" w:hAnsi="Aptos" w:cs="Courier New"/>
+          <w:b/>
+          <w:bCs/>
+          <w:color w:val="000000" w:themeColor="text1"/>
+          <w:sz w:val="24"/>
+        </w:rPr>
+        <w:t>3</w:t>
+      </w:r>
+      <w:r>
+        <w:rPr>
+          <w:rFonts w:ascii="Aptos" w:hAnsi="Aptos" w:cs="Courier New"/>
+          <w:b/>
+          <w:bCs/>
+          <w:color w:val="000000" w:themeColor="text1"/>
+          <w:sz w:val="24"/>
+        </w:rPr>
+        <w:t>)</w:t>
       </w:r>
     </w:p>
     <w:p>
@@ -2665,15 +2563,7 @@
           <w:color w:val="000000" w:themeColor="text1"/>
           <w:sz w:val="24"/>
         </w:rPr>
-        <w:t xml:space="preserve">Worked as part of a team to complete </w:t>
-      </w:r>
-      <w:r>
-        <w:rPr>
-          <w:rFonts w:ascii="Aptos" w:hAnsi="Aptos" w:cs="Courier New"/>
-          <w:color w:val="000000" w:themeColor="text1"/>
-          <w:sz w:val="24"/>
-        </w:rPr>
-        <w:t>integration of e-commerce application</w:t>
+        <w:t>Worked as part of a team to complete integration of e-commerce application</w:t>
       </w:r>
     </w:p>
     <w:p>
@@ -2785,15 +2675,7 @@
           <w:color w:val="000000" w:themeColor="text1"/>
           <w:sz w:val="24"/>
         </w:rPr>
-        <w:t xml:space="preserve">skills </w:t>
-      </w:r>
-      <w:r>
-        <w:rPr>
-          <w:rFonts w:ascii="Aptos" w:hAnsi="Aptos" w:cs="Courier New"/>
-          <w:color w:val="000000" w:themeColor="text1"/>
-          <w:sz w:val="24"/>
-        </w:rPr>
-        <w:t>(self-taught from existing code, internet, and textbooks)</w:t>
+        <w:t>skills (self-taught from existing code, internet, and textbooks)</w:t>
       </w:r>
       <w:r>
         <w:rPr>
@@ -3379,31 +3261,14 @@
           <w:color w:val="000000" w:themeColor="text1"/>
           <w:sz w:val="24"/>
         </w:rPr>
-        <w:t>Carbon Literacy Project course, October 2022 (cert.no</w:t>
-      </w:r>
-      <w:proofErr w:type="gramStart"/>
-      <w:r>
-        <w:rPr>
-          <w:rFonts w:ascii="Aptos" w:hAnsi="Aptos" w:cs="Courier New"/>
-          <w:color w:val="000000" w:themeColor="text1"/>
-          <w:sz w:val="24"/>
-        </w:rPr>
-        <w:t xml:space="preserve">. </w:t>
-      </w:r>
-      <w:proofErr w:type="gramEnd"/>
-      <w:r>
-        <w:rPr>
-          <w:rFonts w:ascii="Aptos" w:hAnsi="Aptos"/>
-          <w:sz w:val="24"/>
-        </w:rPr>
-        <w:t>00045670</w:t>
-      </w:r>
-      <w:r>
-        <w:rPr>
-          <w:rFonts w:ascii="Aptos" w:hAnsi="Aptos"/>
-          <w:sz w:val="24"/>
-        </w:rPr>
-        <w:t>)</w:t>
+        <w:t xml:space="preserve">Carbon Literacy Project course, October 2022 (cert.no. </w:t>
+      </w:r>
+      <w:r>
+        <w:rPr>
+          <w:rFonts w:ascii="Aptos" w:hAnsi="Aptos"/>
+          <w:sz w:val="24"/>
+        </w:rPr>
+        <w:t>00045670)</w:t>
       </w:r>
     </w:p>
     <w:p>

</xml_diff>

<commit_message>
Minor change to text in CV
</commit_message>
<xml_diff>
--- a/www/files/Kristabel_Hilton_CV_anon.docx
+++ b/www/files/Kristabel_Hilton_CV_anon.docx
@@ -1,6 +1,6 @@
 
 <file path=word/document.xml><?xml version="1.0" encoding="utf-8"?>
-<w:document xmlns:wpc="http://schemas.microsoft.com/office/word/2010/wordprocessingCanvas" xmlns:cx="http://schemas.microsoft.com/office/drawing/2014/chartex" xmlns:cx1="http://schemas.microsoft.com/office/drawing/2015/9/8/chartex" xmlns:cx2="http://schemas.microsoft.com/office/drawing/2015/10/21/chartex" xmlns:cx3="http://schemas.microsoft.com/office/drawing/2016/5/9/chartex" xmlns:cx4="http://schemas.microsoft.com/office/drawing/2016/5/10/chartex" xmlns:cx5="http://schemas.microsoft.com/office/drawing/2016/5/11/chartex" xmlns:cx6="http://schemas.microsoft.com/office/drawing/2016/5/12/chartex" xmlns:cx7="http://schemas.microsoft.com/office/drawing/2016/5/13/chartex" xmlns:cx8="http://schemas.microsoft.com/office/drawing/2016/5/14/chartex" xmlns:mc="http://schemas.openxmlformats.org/markup-compatibility/2006" xmlns:aink="http://schemas.microsoft.com/office/drawing/2016/ink" xmlns:am3d="http://schemas.microsoft.com/office/drawing/2017/model3d" xmlns:o="urn:schemas-microsoft-com:office:office" xmlns:oel="http://schemas.microsoft.com/office/2019/extlst" xmlns:r="http://schemas.openxmlformats.org/officeDocument/2006/relationships" xmlns:m="http://schemas.openxmlformats.org/officeDocument/2006/math" xmlns:v="urn:schemas-microsoft-com:vml" xmlns:wp14="http://schemas.microsoft.com/office/word/2010/wordprocessingDrawing" xmlns:wp="http://schemas.openxmlformats.org/drawingml/2006/wordprocessingDrawing" xmlns:w10="urn:schemas-microsoft-com:office:word" xmlns:w="http://schemas.openxmlformats.org/wordprocessingml/2006/main" xmlns:w14="http://schemas.microsoft.com/office/word/2010/wordml" xmlns:w15="http://schemas.microsoft.com/office/word/2012/wordml" xmlns:w16cex="http://schemas.microsoft.com/office/word/2018/wordml/cex" xmlns:w16cid="http://schemas.microsoft.com/office/word/2016/wordml/cid" xmlns:w16="http://schemas.microsoft.com/office/word/2018/wordml" xmlns:w16sdtdh="http://schemas.microsoft.com/office/word/2020/wordml/sdtdatahash" xmlns:w16se="http://schemas.microsoft.com/office/word/2015/wordml/symex" xmlns:wpg="http://schemas.microsoft.com/office/word/2010/wordprocessingGroup" xmlns:wpi="http://schemas.microsoft.com/office/word/2010/wordprocessingInk" xmlns:wne="http://schemas.microsoft.com/office/word/2006/wordml" xmlns:wps="http://schemas.microsoft.com/office/word/2010/wordprocessingShape" mc:Ignorable="w14 w15 w16se w16cid w16 w16cex w16sdtdh wp14">
+<w:document xmlns:wpc="http://schemas.microsoft.com/office/word/2010/wordprocessingCanvas" xmlns:cx="http://schemas.microsoft.com/office/drawing/2014/chartex" xmlns:cx1="http://schemas.microsoft.com/office/drawing/2015/9/8/chartex" xmlns:cx2="http://schemas.microsoft.com/office/drawing/2015/10/21/chartex" xmlns:cx3="http://schemas.microsoft.com/office/drawing/2016/5/9/chartex" xmlns:cx4="http://schemas.microsoft.com/office/drawing/2016/5/10/chartex" xmlns:cx5="http://schemas.microsoft.com/office/drawing/2016/5/11/chartex" xmlns:cx6="http://schemas.microsoft.com/office/drawing/2016/5/12/chartex" xmlns:cx7="http://schemas.microsoft.com/office/drawing/2016/5/13/chartex" xmlns:cx8="http://schemas.microsoft.com/office/drawing/2016/5/14/chartex" xmlns:mc="http://schemas.openxmlformats.org/markup-compatibility/2006" xmlns:aink="http://schemas.microsoft.com/office/drawing/2016/ink" xmlns:am3d="http://schemas.microsoft.com/office/drawing/2017/model3d" xmlns:o="urn:schemas-microsoft-com:office:office" xmlns:oel="http://schemas.microsoft.com/office/2019/extlst" xmlns:r="http://schemas.openxmlformats.org/officeDocument/2006/relationships" xmlns:m="http://schemas.openxmlformats.org/officeDocument/2006/math" xmlns:v="urn:schemas-microsoft-com:vml" xmlns:wp14="http://schemas.microsoft.com/office/word/2010/wordprocessingDrawing" xmlns:wp="http://schemas.openxmlformats.org/drawingml/2006/wordprocessingDrawing" xmlns:w10="urn:schemas-microsoft-com:office:word" xmlns:w="http://schemas.openxmlformats.org/wordprocessingml/2006/main" xmlns:w14="http://schemas.microsoft.com/office/word/2010/wordml" xmlns:w15="http://schemas.microsoft.com/office/word/2012/wordml" xmlns:w16cex="http://schemas.microsoft.com/office/word/2018/wordml/cex" xmlns:w16cid="http://schemas.microsoft.com/office/word/2016/wordml/cid" xmlns:w16="http://schemas.microsoft.com/office/word/2018/wordml" xmlns:w16du="http://schemas.microsoft.com/office/word/2023/wordml/word16du" xmlns:w16sdtdh="http://schemas.microsoft.com/office/word/2020/wordml/sdtdatahash" xmlns:w16se="http://schemas.microsoft.com/office/word/2015/wordml/symex" xmlns:wpg="http://schemas.microsoft.com/office/word/2010/wordprocessingGroup" xmlns:wpi="http://schemas.microsoft.com/office/word/2010/wordprocessingInk" xmlns:wne="http://schemas.microsoft.com/office/word/2006/wordml" xmlns:wps="http://schemas.microsoft.com/office/word/2010/wordprocessingShape" mc:Ignorable="w14 w15 w16se w16cid w16 w16cex w16sdtdh w16du wp14">
   <w:body>
     <w:p>
       <w:pPr>
@@ -320,7 +320,7 @@
           <w:rFonts w:ascii="Aptos" w:hAnsi="Aptos"/>
           <w:sz w:val="24"/>
         </w:rPr>
-        <w:t xml:space="preserve">recently decided to return to work following a break to raise my family, </w:t>
+        <w:t xml:space="preserve">decided to return to work following a break to raise my family, </w:t>
       </w:r>
       <w:r>
         <w:rPr>
@@ -3414,7 +3414,7 @@
 </file>
 
 <file path=word/endnotes.xml><?xml version="1.0" encoding="utf-8"?>
-<w:endnotes xmlns:wpc="http://schemas.microsoft.com/office/word/2010/wordprocessingCanvas" xmlns:cx="http://schemas.microsoft.com/office/drawing/2014/chartex" xmlns:cx1="http://schemas.microsoft.com/office/drawing/2015/9/8/chartex" xmlns:cx2="http://schemas.microsoft.com/office/drawing/2015/10/21/chartex" xmlns:cx3="http://schemas.microsoft.com/office/drawing/2016/5/9/chartex" xmlns:cx4="http://schemas.microsoft.com/office/drawing/2016/5/10/chartex" xmlns:cx5="http://schemas.microsoft.com/office/drawing/2016/5/11/chartex" xmlns:cx6="http://schemas.microsoft.com/office/drawing/2016/5/12/chartex" xmlns:cx7="http://schemas.microsoft.com/office/drawing/2016/5/13/chartex" xmlns:cx8="http://schemas.microsoft.com/office/drawing/2016/5/14/chartex" xmlns:mc="http://schemas.openxmlformats.org/markup-compatibility/2006" xmlns:aink="http://schemas.microsoft.com/office/drawing/2016/ink" xmlns:am3d="http://schemas.microsoft.com/office/drawing/2017/model3d" xmlns:o="urn:schemas-microsoft-com:office:office" xmlns:oel="http://schemas.microsoft.com/office/2019/extlst" xmlns:r="http://schemas.openxmlformats.org/officeDocument/2006/relationships" xmlns:m="http://schemas.openxmlformats.org/officeDocument/2006/math" xmlns:v="urn:schemas-microsoft-com:vml" xmlns:wp14="http://schemas.microsoft.com/office/word/2010/wordprocessingDrawing" xmlns:wp="http://schemas.openxmlformats.org/drawingml/2006/wordprocessingDrawing" xmlns:w10="urn:schemas-microsoft-com:office:word" xmlns:w="http://schemas.openxmlformats.org/wordprocessingml/2006/main" xmlns:w14="http://schemas.microsoft.com/office/word/2010/wordml" xmlns:w15="http://schemas.microsoft.com/office/word/2012/wordml" xmlns:w16cex="http://schemas.microsoft.com/office/word/2018/wordml/cex" xmlns:w16cid="http://schemas.microsoft.com/office/word/2016/wordml/cid" xmlns:w16="http://schemas.microsoft.com/office/word/2018/wordml" xmlns:w16sdtdh="http://schemas.microsoft.com/office/word/2020/wordml/sdtdatahash" xmlns:w16se="http://schemas.microsoft.com/office/word/2015/wordml/symex" xmlns:wpg="http://schemas.microsoft.com/office/word/2010/wordprocessingGroup" xmlns:wpi="http://schemas.microsoft.com/office/word/2010/wordprocessingInk" xmlns:wne="http://schemas.microsoft.com/office/word/2006/wordml" xmlns:wps="http://schemas.microsoft.com/office/word/2010/wordprocessingShape" mc:Ignorable="w14 w15 w16se w16cid w16 w16cex w16sdtdh wp14">
+<w:endnotes xmlns:wpc="http://schemas.microsoft.com/office/word/2010/wordprocessingCanvas" xmlns:cx="http://schemas.microsoft.com/office/drawing/2014/chartex" xmlns:cx1="http://schemas.microsoft.com/office/drawing/2015/9/8/chartex" xmlns:cx2="http://schemas.microsoft.com/office/drawing/2015/10/21/chartex" xmlns:cx3="http://schemas.microsoft.com/office/drawing/2016/5/9/chartex" xmlns:cx4="http://schemas.microsoft.com/office/drawing/2016/5/10/chartex" xmlns:cx5="http://schemas.microsoft.com/office/drawing/2016/5/11/chartex" xmlns:cx6="http://schemas.microsoft.com/office/drawing/2016/5/12/chartex" xmlns:cx7="http://schemas.microsoft.com/office/drawing/2016/5/13/chartex" xmlns:cx8="http://schemas.microsoft.com/office/drawing/2016/5/14/chartex" xmlns:mc="http://schemas.openxmlformats.org/markup-compatibility/2006" xmlns:aink="http://schemas.microsoft.com/office/drawing/2016/ink" xmlns:am3d="http://schemas.microsoft.com/office/drawing/2017/model3d" xmlns:o="urn:schemas-microsoft-com:office:office" xmlns:oel="http://schemas.microsoft.com/office/2019/extlst" xmlns:r="http://schemas.openxmlformats.org/officeDocument/2006/relationships" xmlns:m="http://schemas.openxmlformats.org/officeDocument/2006/math" xmlns:v="urn:schemas-microsoft-com:vml" xmlns:wp14="http://schemas.microsoft.com/office/word/2010/wordprocessingDrawing" xmlns:wp="http://schemas.openxmlformats.org/drawingml/2006/wordprocessingDrawing" xmlns:w10="urn:schemas-microsoft-com:office:word" xmlns:w="http://schemas.openxmlformats.org/wordprocessingml/2006/main" xmlns:w14="http://schemas.microsoft.com/office/word/2010/wordml" xmlns:w15="http://schemas.microsoft.com/office/word/2012/wordml" xmlns:w16cex="http://schemas.microsoft.com/office/word/2018/wordml/cex" xmlns:w16cid="http://schemas.microsoft.com/office/word/2016/wordml/cid" xmlns:w16="http://schemas.microsoft.com/office/word/2018/wordml" xmlns:w16du="http://schemas.microsoft.com/office/word/2023/wordml/word16du" xmlns:w16sdtdh="http://schemas.microsoft.com/office/word/2020/wordml/sdtdatahash" xmlns:w16se="http://schemas.microsoft.com/office/word/2015/wordml/symex" xmlns:wpg="http://schemas.microsoft.com/office/word/2010/wordprocessingGroup" xmlns:wpi="http://schemas.microsoft.com/office/word/2010/wordprocessingInk" xmlns:wne="http://schemas.microsoft.com/office/word/2006/wordml" xmlns:wps="http://schemas.microsoft.com/office/word/2010/wordprocessingShape" mc:Ignorable="w14 w15 w16se w16cid w16 w16cex w16sdtdh w16du wp14">
   <w:endnote w:type="separator" w:id="-1">
     <w:p>
       <w:pPr>
@@ -3439,7 +3439,7 @@
 </file>
 
 <file path=word/footnotes.xml><?xml version="1.0" encoding="utf-8"?>
-<w:footnotes xmlns:wpc="http://schemas.microsoft.com/office/word/2010/wordprocessingCanvas" xmlns:cx="http://schemas.microsoft.com/office/drawing/2014/chartex" xmlns:cx1="http://schemas.microsoft.com/office/drawing/2015/9/8/chartex" xmlns:cx2="http://schemas.microsoft.com/office/drawing/2015/10/21/chartex" xmlns:cx3="http://schemas.microsoft.com/office/drawing/2016/5/9/chartex" xmlns:cx4="http://schemas.microsoft.com/office/drawing/2016/5/10/chartex" xmlns:cx5="http://schemas.microsoft.com/office/drawing/2016/5/11/chartex" xmlns:cx6="http://schemas.microsoft.com/office/drawing/2016/5/12/chartex" xmlns:cx7="http://schemas.microsoft.com/office/drawing/2016/5/13/chartex" xmlns:cx8="http://schemas.microsoft.com/office/drawing/2016/5/14/chartex" xmlns:mc="http://schemas.openxmlformats.org/markup-compatibility/2006" xmlns:aink="http://schemas.microsoft.com/office/drawing/2016/ink" xmlns:am3d="http://schemas.microsoft.com/office/drawing/2017/model3d" xmlns:o="urn:schemas-microsoft-com:office:office" xmlns:oel="http://schemas.microsoft.com/office/2019/extlst" xmlns:r="http://schemas.openxmlformats.org/officeDocument/2006/relationships" xmlns:m="http://schemas.openxmlformats.org/officeDocument/2006/math" xmlns:v="urn:schemas-microsoft-com:vml" xmlns:wp14="http://schemas.microsoft.com/office/word/2010/wordprocessingDrawing" xmlns:wp="http://schemas.openxmlformats.org/drawingml/2006/wordprocessingDrawing" xmlns:w10="urn:schemas-microsoft-com:office:word" xmlns:w="http://schemas.openxmlformats.org/wordprocessingml/2006/main" xmlns:w14="http://schemas.microsoft.com/office/word/2010/wordml" xmlns:w15="http://schemas.microsoft.com/office/word/2012/wordml" xmlns:w16cex="http://schemas.microsoft.com/office/word/2018/wordml/cex" xmlns:w16cid="http://schemas.microsoft.com/office/word/2016/wordml/cid" xmlns:w16="http://schemas.microsoft.com/office/word/2018/wordml" xmlns:w16sdtdh="http://schemas.microsoft.com/office/word/2020/wordml/sdtdatahash" xmlns:w16se="http://schemas.microsoft.com/office/word/2015/wordml/symex" xmlns:wpg="http://schemas.microsoft.com/office/word/2010/wordprocessingGroup" xmlns:wpi="http://schemas.microsoft.com/office/word/2010/wordprocessingInk" xmlns:wne="http://schemas.microsoft.com/office/word/2006/wordml" xmlns:wps="http://schemas.microsoft.com/office/word/2010/wordprocessingShape" mc:Ignorable="w14 w15 w16se w16cid w16 w16cex w16sdtdh wp14">
+<w:footnotes xmlns:wpc="http://schemas.microsoft.com/office/word/2010/wordprocessingCanvas" xmlns:cx="http://schemas.microsoft.com/office/drawing/2014/chartex" xmlns:cx1="http://schemas.microsoft.com/office/drawing/2015/9/8/chartex" xmlns:cx2="http://schemas.microsoft.com/office/drawing/2015/10/21/chartex" xmlns:cx3="http://schemas.microsoft.com/office/drawing/2016/5/9/chartex" xmlns:cx4="http://schemas.microsoft.com/office/drawing/2016/5/10/chartex" xmlns:cx5="http://schemas.microsoft.com/office/drawing/2016/5/11/chartex" xmlns:cx6="http://schemas.microsoft.com/office/drawing/2016/5/12/chartex" xmlns:cx7="http://schemas.microsoft.com/office/drawing/2016/5/13/chartex" xmlns:cx8="http://schemas.microsoft.com/office/drawing/2016/5/14/chartex" xmlns:mc="http://schemas.openxmlformats.org/markup-compatibility/2006" xmlns:aink="http://schemas.microsoft.com/office/drawing/2016/ink" xmlns:am3d="http://schemas.microsoft.com/office/drawing/2017/model3d" xmlns:o="urn:schemas-microsoft-com:office:office" xmlns:oel="http://schemas.microsoft.com/office/2019/extlst" xmlns:r="http://schemas.openxmlformats.org/officeDocument/2006/relationships" xmlns:m="http://schemas.openxmlformats.org/officeDocument/2006/math" xmlns:v="urn:schemas-microsoft-com:vml" xmlns:wp14="http://schemas.microsoft.com/office/word/2010/wordprocessingDrawing" xmlns:wp="http://schemas.openxmlformats.org/drawingml/2006/wordprocessingDrawing" xmlns:w10="urn:schemas-microsoft-com:office:word" xmlns:w="http://schemas.openxmlformats.org/wordprocessingml/2006/main" xmlns:w14="http://schemas.microsoft.com/office/word/2010/wordml" xmlns:w15="http://schemas.microsoft.com/office/word/2012/wordml" xmlns:w16cex="http://schemas.microsoft.com/office/word/2018/wordml/cex" xmlns:w16cid="http://schemas.microsoft.com/office/word/2016/wordml/cid" xmlns:w16="http://schemas.microsoft.com/office/word/2018/wordml" xmlns:w16du="http://schemas.microsoft.com/office/word/2023/wordml/word16du" xmlns:w16sdtdh="http://schemas.microsoft.com/office/word/2020/wordml/sdtdatahash" xmlns:w16se="http://schemas.microsoft.com/office/word/2015/wordml/symex" xmlns:wpg="http://schemas.microsoft.com/office/word/2010/wordprocessingGroup" xmlns:wpi="http://schemas.microsoft.com/office/word/2010/wordprocessingInk" xmlns:wne="http://schemas.microsoft.com/office/word/2006/wordml" xmlns:wps="http://schemas.microsoft.com/office/word/2010/wordprocessingShape" mc:Ignorable="w14 w15 w16se w16cid w16 w16cex w16sdtdh w16du wp14">
   <w:footnote w:type="separator" w:id="-1">
     <w:p>
       <w:pPr>
@@ -3464,7 +3464,7 @@
 </file>
 
 <file path=word/header1.xml><?xml version="1.0" encoding="utf-8"?>
-<w:hdr xmlns:wpc="http://schemas.microsoft.com/office/word/2010/wordprocessingCanvas" xmlns:cx="http://schemas.microsoft.com/office/drawing/2014/chartex" xmlns:cx1="http://schemas.microsoft.com/office/drawing/2015/9/8/chartex" xmlns:cx2="http://schemas.microsoft.com/office/drawing/2015/10/21/chartex" xmlns:cx3="http://schemas.microsoft.com/office/drawing/2016/5/9/chartex" xmlns:cx4="http://schemas.microsoft.com/office/drawing/2016/5/10/chartex" xmlns:cx5="http://schemas.microsoft.com/office/drawing/2016/5/11/chartex" xmlns:cx6="http://schemas.microsoft.com/office/drawing/2016/5/12/chartex" xmlns:cx7="http://schemas.microsoft.com/office/drawing/2016/5/13/chartex" xmlns:cx8="http://schemas.microsoft.com/office/drawing/2016/5/14/chartex" xmlns:mc="http://schemas.openxmlformats.org/markup-compatibility/2006" xmlns:aink="http://schemas.microsoft.com/office/drawing/2016/ink" xmlns:am3d="http://schemas.microsoft.com/office/drawing/2017/model3d" xmlns:o="urn:schemas-microsoft-com:office:office" xmlns:oel="http://schemas.microsoft.com/office/2019/extlst" xmlns:r="http://schemas.openxmlformats.org/officeDocument/2006/relationships" xmlns:m="http://schemas.openxmlformats.org/officeDocument/2006/math" xmlns:v="urn:schemas-microsoft-com:vml" xmlns:wp14="http://schemas.microsoft.com/office/word/2010/wordprocessingDrawing" xmlns:wp="http://schemas.openxmlformats.org/drawingml/2006/wordprocessingDrawing" xmlns:w10="urn:schemas-microsoft-com:office:word" xmlns:w="http://schemas.openxmlformats.org/wordprocessingml/2006/main" xmlns:w14="http://schemas.microsoft.com/office/word/2010/wordml" xmlns:w15="http://schemas.microsoft.com/office/word/2012/wordml" xmlns:w16cex="http://schemas.microsoft.com/office/word/2018/wordml/cex" xmlns:w16cid="http://schemas.microsoft.com/office/word/2016/wordml/cid" xmlns:w16="http://schemas.microsoft.com/office/word/2018/wordml" xmlns:w16sdtdh="http://schemas.microsoft.com/office/word/2020/wordml/sdtdatahash" xmlns:w16se="http://schemas.microsoft.com/office/word/2015/wordml/symex" xmlns:wpg="http://schemas.microsoft.com/office/word/2010/wordprocessingGroup" xmlns:wpi="http://schemas.microsoft.com/office/word/2010/wordprocessingInk" xmlns:wne="http://schemas.microsoft.com/office/word/2006/wordml" xmlns:wps="http://schemas.microsoft.com/office/word/2010/wordprocessingShape" mc:Ignorable="w14 w15 w16se w16cid w16 w16cex w16sdtdh wp14">
+<w:hdr xmlns:wpc="http://schemas.microsoft.com/office/word/2010/wordprocessingCanvas" xmlns:cx="http://schemas.microsoft.com/office/drawing/2014/chartex" xmlns:cx1="http://schemas.microsoft.com/office/drawing/2015/9/8/chartex" xmlns:cx2="http://schemas.microsoft.com/office/drawing/2015/10/21/chartex" xmlns:cx3="http://schemas.microsoft.com/office/drawing/2016/5/9/chartex" xmlns:cx4="http://schemas.microsoft.com/office/drawing/2016/5/10/chartex" xmlns:cx5="http://schemas.microsoft.com/office/drawing/2016/5/11/chartex" xmlns:cx6="http://schemas.microsoft.com/office/drawing/2016/5/12/chartex" xmlns:cx7="http://schemas.microsoft.com/office/drawing/2016/5/13/chartex" xmlns:cx8="http://schemas.microsoft.com/office/drawing/2016/5/14/chartex" xmlns:mc="http://schemas.openxmlformats.org/markup-compatibility/2006" xmlns:aink="http://schemas.microsoft.com/office/drawing/2016/ink" xmlns:am3d="http://schemas.microsoft.com/office/drawing/2017/model3d" xmlns:o="urn:schemas-microsoft-com:office:office" xmlns:oel="http://schemas.microsoft.com/office/2019/extlst" xmlns:r="http://schemas.openxmlformats.org/officeDocument/2006/relationships" xmlns:m="http://schemas.openxmlformats.org/officeDocument/2006/math" xmlns:v="urn:schemas-microsoft-com:vml" xmlns:wp14="http://schemas.microsoft.com/office/word/2010/wordprocessingDrawing" xmlns:wp="http://schemas.openxmlformats.org/drawingml/2006/wordprocessingDrawing" xmlns:w10="urn:schemas-microsoft-com:office:word" xmlns:w="http://schemas.openxmlformats.org/wordprocessingml/2006/main" xmlns:w14="http://schemas.microsoft.com/office/word/2010/wordml" xmlns:w15="http://schemas.microsoft.com/office/word/2012/wordml" xmlns:w16cex="http://schemas.microsoft.com/office/word/2018/wordml/cex" xmlns:w16cid="http://schemas.microsoft.com/office/word/2016/wordml/cid" xmlns:w16="http://schemas.microsoft.com/office/word/2018/wordml" xmlns:w16du="http://schemas.microsoft.com/office/word/2023/wordml/word16du" xmlns:w16sdtdh="http://schemas.microsoft.com/office/word/2020/wordml/sdtdatahash" xmlns:w16se="http://schemas.microsoft.com/office/word/2015/wordml/symex" xmlns:wpg="http://schemas.microsoft.com/office/word/2010/wordprocessingGroup" xmlns:wpi="http://schemas.microsoft.com/office/word/2010/wordprocessingInk" xmlns:wne="http://schemas.microsoft.com/office/word/2006/wordml" xmlns:wps="http://schemas.microsoft.com/office/word/2010/wordprocessingShape" mc:Ignorable="w14 w15 w16se w16cid w16 w16cex w16sdtdh w16du wp14">
   <w:p>
     <w:pPr>
       <w:pStyle w:val="Header"/>
@@ -3474,7 +3474,7 @@
 </file>
 
 <file path=word/numbering.xml><?xml version="1.0" encoding="utf-8"?>
-<w:numbering xmlns:wpc="http://schemas.microsoft.com/office/word/2010/wordprocessingCanvas" xmlns:cx="http://schemas.microsoft.com/office/drawing/2014/chartex" xmlns:cx1="http://schemas.microsoft.com/office/drawing/2015/9/8/chartex" xmlns:cx2="http://schemas.microsoft.com/office/drawing/2015/10/21/chartex" xmlns:cx3="http://schemas.microsoft.com/office/drawing/2016/5/9/chartex" xmlns:cx4="http://schemas.microsoft.com/office/drawing/2016/5/10/chartex" xmlns:cx5="http://schemas.microsoft.com/office/drawing/2016/5/11/chartex" xmlns:cx6="http://schemas.microsoft.com/office/drawing/2016/5/12/chartex" xmlns:cx7="http://schemas.microsoft.com/office/drawing/2016/5/13/chartex" xmlns:cx8="http://schemas.microsoft.com/office/drawing/2016/5/14/chartex" xmlns:mc="http://schemas.openxmlformats.org/markup-compatibility/2006" xmlns:aink="http://schemas.microsoft.com/office/drawing/2016/ink" xmlns:am3d="http://schemas.microsoft.com/office/drawing/2017/model3d" xmlns:o="urn:schemas-microsoft-com:office:office" xmlns:oel="http://schemas.microsoft.com/office/2019/extlst" xmlns:r="http://schemas.openxmlformats.org/officeDocument/2006/relationships" xmlns:m="http://schemas.openxmlformats.org/officeDocument/2006/math" xmlns:v="urn:schemas-microsoft-com:vml" xmlns:wp14="http://schemas.microsoft.com/office/word/2010/wordprocessingDrawing" xmlns:wp="http://schemas.openxmlformats.org/drawingml/2006/wordprocessingDrawing" xmlns:w10="urn:schemas-microsoft-com:office:word" xmlns:w="http://schemas.openxmlformats.org/wordprocessingml/2006/main" xmlns:w14="http://schemas.microsoft.com/office/word/2010/wordml" xmlns:w15="http://schemas.microsoft.com/office/word/2012/wordml" xmlns:w16cex="http://schemas.microsoft.com/office/word/2018/wordml/cex" xmlns:w16cid="http://schemas.microsoft.com/office/word/2016/wordml/cid" xmlns:w16="http://schemas.microsoft.com/office/word/2018/wordml" xmlns:w16sdtdh="http://schemas.microsoft.com/office/word/2020/wordml/sdtdatahash" xmlns:w16se="http://schemas.microsoft.com/office/word/2015/wordml/symex" xmlns:wpg="http://schemas.microsoft.com/office/word/2010/wordprocessingGroup" xmlns:wpi="http://schemas.microsoft.com/office/word/2010/wordprocessingInk" xmlns:wne="http://schemas.microsoft.com/office/word/2006/wordml" xmlns:wps="http://schemas.microsoft.com/office/word/2010/wordprocessingShape" mc:Ignorable="w14 w15 w16se w16cid w16 w16cex w16sdtdh wp14">
+<w:numbering xmlns:wpc="http://schemas.microsoft.com/office/word/2010/wordprocessingCanvas" xmlns:cx="http://schemas.microsoft.com/office/drawing/2014/chartex" xmlns:cx1="http://schemas.microsoft.com/office/drawing/2015/9/8/chartex" xmlns:cx2="http://schemas.microsoft.com/office/drawing/2015/10/21/chartex" xmlns:cx3="http://schemas.microsoft.com/office/drawing/2016/5/9/chartex" xmlns:cx4="http://schemas.microsoft.com/office/drawing/2016/5/10/chartex" xmlns:cx5="http://schemas.microsoft.com/office/drawing/2016/5/11/chartex" xmlns:cx6="http://schemas.microsoft.com/office/drawing/2016/5/12/chartex" xmlns:cx7="http://schemas.microsoft.com/office/drawing/2016/5/13/chartex" xmlns:cx8="http://schemas.microsoft.com/office/drawing/2016/5/14/chartex" xmlns:mc="http://schemas.openxmlformats.org/markup-compatibility/2006" xmlns:aink="http://schemas.microsoft.com/office/drawing/2016/ink" xmlns:am3d="http://schemas.microsoft.com/office/drawing/2017/model3d" xmlns:o="urn:schemas-microsoft-com:office:office" xmlns:oel="http://schemas.microsoft.com/office/2019/extlst" xmlns:r="http://schemas.openxmlformats.org/officeDocument/2006/relationships" xmlns:m="http://schemas.openxmlformats.org/officeDocument/2006/math" xmlns:v="urn:schemas-microsoft-com:vml" xmlns:wp14="http://schemas.microsoft.com/office/word/2010/wordprocessingDrawing" xmlns:wp="http://schemas.openxmlformats.org/drawingml/2006/wordprocessingDrawing" xmlns:w10="urn:schemas-microsoft-com:office:word" xmlns:w="http://schemas.openxmlformats.org/wordprocessingml/2006/main" xmlns:w14="http://schemas.microsoft.com/office/word/2010/wordml" xmlns:w15="http://schemas.microsoft.com/office/word/2012/wordml" xmlns:w16cex="http://schemas.microsoft.com/office/word/2018/wordml/cex" xmlns:w16cid="http://schemas.microsoft.com/office/word/2016/wordml/cid" xmlns:w16="http://schemas.microsoft.com/office/word/2018/wordml" xmlns:w16du="http://schemas.microsoft.com/office/word/2023/wordml/word16du" xmlns:w16sdtdh="http://schemas.microsoft.com/office/word/2020/wordml/sdtdatahash" xmlns:w16se="http://schemas.microsoft.com/office/word/2015/wordml/symex" xmlns:wpg="http://schemas.microsoft.com/office/word/2010/wordprocessingGroup" xmlns:wpi="http://schemas.microsoft.com/office/word/2010/wordprocessingInk" xmlns:wne="http://schemas.microsoft.com/office/word/2006/wordml" xmlns:wps="http://schemas.microsoft.com/office/word/2010/wordprocessingShape" mc:Ignorable="w14 w15 w16se w16cid w16 w16cex w16sdtdh w16du wp14">
   <w:abstractNum w:abstractNumId="0" w15:restartNumberingAfterBreak="0">
     <w:nsid w:val="339D5ADA"/>
     <w:multiLevelType w:val="multilevel"/>
@@ -4062,7 +4062,7 @@
 </file>
 
 <file path=word/styles.xml><?xml version="1.0" encoding="utf-8"?>
-<w:styles xmlns:mc="http://schemas.openxmlformats.org/markup-compatibility/2006" xmlns:r="http://schemas.openxmlformats.org/officeDocument/2006/relationships" xmlns:w="http://schemas.openxmlformats.org/wordprocessingml/2006/main" xmlns:w14="http://schemas.microsoft.com/office/word/2010/wordml" xmlns:w15="http://schemas.microsoft.com/office/word/2012/wordml" xmlns:w16cex="http://schemas.microsoft.com/office/word/2018/wordml/cex" xmlns:w16cid="http://schemas.microsoft.com/office/word/2016/wordml/cid" xmlns:w16="http://schemas.microsoft.com/office/word/2018/wordml" xmlns:w16sdtdh="http://schemas.microsoft.com/office/word/2020/wordml/sdtdatahash" xmlns:w16se="http://schemas.microsoft.com/office/word/2015/wordml/symex" mc:Ignorable="w14 w15 w16se w16cid w16 w16cex w16sdtdh">
+<w:styles xmlns:mc="http://schemas.openxmlformats.org/markup-compatibility/2006" xmlns:r="http://schemas.openxmlformats.org/officeDocument/2006/relationships" xmlns:w="http://schemas.openxmlformats.org/wordprocessingml/2006/main" xmlns:w14="http://schemas.microsoft.com/office/word/2010/wordml" xmlns:w15="http://schemas.microsoft.com/office/word/2012/wordml" xmlns:w16cex="http://schemas.microsoft.com/office/word/2018/wordml/cex" xmlns:w16cid="http://schemas.microsoft.com/office/word/2016/wordml/cid" xmlns:w16="http://schemas.microsoft.com/office/word/2018/wordml" xmlns:w16du="http://schemas.microsoft.com/office/word/2023/wordml/word16du" xmlns:w16sdtdh="http://schemas.microsoft.com/office/word/2020/wordml/sdtdatahash" xmlns:w16se="http://schemas.microsoft.com/office/word/2015/wordml/symex" mc:Ignorable="w14 w15 w16se w16cid w16 w16cex w16sdtdh w16du">
   <w:docDefaults>
     <w:rPrDefault>
       <w:rPr>

</xml_diff>